<commit_message>
updated current features in goal functionality
</commit_message>
<xml_diff>
--- a/planning/Goal Functionality.docx
+++ b/planning/Goal Functionality.docx
@@ -147,14 +147,12 @@
           <w:numId w:val="1"/>
         </w:numPr>
         <w:rPr>
-          <w:color w:val="EE0000"/>
-          <w:sz w:val="24"/>
-          <w:szCs w:val="24"/>
-        </w:rPr>
-      </w:pPr>
-      <w:r>
-        <w:rPr>
-          <w:color w:val="EE0000"/>
+          <w:sz w:val="24"/>
+          <w:szCs w:val="24"/>
+        </w:rPr>
+      </w:pPr>
+      <w:r>
+        <w:rPr>
           <w:sz w:val="24"/>
           <w:szCs w:val="24"/>
         </w:rPr>
@@ -169,14 +167,12 @@
           <w:numId w:val="1"/>
         </w:numPr>
         <w:rPr>
-          <w:color w:val="EE0000"/>
-          <w:sz w:val="24"/>
-          <w:szCs w:val="24"/>
-        </w:rPr>
-      </w:pPr>
-      <w:r>
-        <w:rPr>
-          <w:color w:val="EE0000"/>
+          <w:sz w:val="24"/>
+          <w:szCs w:val="24"/>
+        </w:rPr>
+      </w:pPr>
+      <w:r>
+        <w:rPr>
           <w:sz w:val="24"/>
           <w:szCs w:val="24"/>
         </w:rPr>
@@ -191,14 +187,12 @@
           <w:numId w:val="1"/>
         </w:numPr>
         <w:rPr>
-          <w:color w:val="EE0000"/>
-          <w:sz w:val="24"/>
-          <w:szCs w:val="24"/>
-        </w:rPr>
-      </w:pPr>
-      <w:r>
-        <w:rPr>
-          <w:color w:val="EE0000"/>
+          <w:sz w:val="24"/>
+          <w:szCs w:val="24"/>
+        </w:rPr>
+      </w:pPr>
+      <w:r>
+        <w:rPr>
           <w:sz w:val="24"/>
           <w:szCs w:val="24"/>
         </w:rPr>
@@ -295,14 +289,12 @@
           <w:numId w:val="1"/>
         </w:numPr>
         <w:rPr>
-          <w:color w:val="EE0000"/>
-          <w:sz w:val="24"/>
-          <w:szCs w:val="24"/>
-        </w:rPr>
-      </w:pPr>
-      <w:r>
-        <w:rPr>
-          <w:color w:val="EE0000"/>
+          <w:sz w:val="24"/>
+          <w:szCs w:val="24"/>
+        </w:rPr>
+      </w:pPr>
+      <w:r>
+        <w:rPr>
           <w:sz w:val="24"/>
           <w:szCs w:val="24"/>
         </w:rPr>
@@ -337,14 +329,12 @@
           <w:numId w:val="1"/>
         </w:numPr>
         <w:rPr>
-          <w:color w:val="EE0000"/>
-          <w:sz w:val="24"/>
-          <w:szCs w:val="24"/>
-        </w:rPr>
-      </w:pPr>
-      <w:r>
-        <w:rPr>
-          <w:color w:val="EE0000"/>
+          <w:sz w:val="24"/>
+          <w:szCs w:val="24"/>
+        </w:rPr>
+      </w:pPr>
+      <w:r>
+        <w:rPr>
           <w:sz w:val="24"/>
           <w:szCs w:val="24"/>
         </w:rPr>
@@ -359,14 +349,12 @@
           <w:numId w:val="1"/>
         </w:numPr>
         <w:rPr>
-          <w:color w:val="000000" w:themeColor="text1"/>
-          <w:sz w:val="24"/>
-          <w:szCs w:val="24"/>
-        </w:rPr>
-      </w:pPr>
-      <w:r>
-        <w:rPr>
-          <w:color w:val="000000" w:themeColor="text1"/>
+          <w:sz w:val="24"/>
+          <w:szCs w:val="24"/>
+        </w:rPr>
+      </w:pPr>
+      <w:r>
+        <w:rPr>
           <w:sz w:val="24"/>
           <w:szCs w:val="24"/>
         </w:rPr>
@@ -381,14 +369,12 @@
           <w:numId w:val="1"/>
         </w:numPr>
         <w:rPr>
-          <w:color w:val="EE0000"/>
-          <w:sz w:val="24"/>
-          <w:szCs w:val="24"/>
-        </w:rPr>
-      </w:pPr>
-      <w:r>
-        <w:rPr>
-          <w:color w:val="EE0000"/>
+          <w:sz w:val="24"/>
+          <w:szCs w:val="24"/>
+        </w:rPr>
+      </w:pPr>
+      <w:r>
+        <w:rPr>
           <w:sz w:val="24"/>
           <w:szCs w:val="24"/>
         </w:rPr>
@@ -649,14 +635,12 @@
           <w:numId w:val="1"/>
         </w:numPr>
         <w:rPr>
-          <w:color w:val="EE0000"/>
-          <w:sz w:val="24"/>
-          <w:szCs w:val="24"/>
-        </w:rPr>
-      </w:pPr>
-      <w:r>
-        <w:rPr>
-          <w:color w:val="EE0000"/>
+          <w:sz w:val="24"/>
+          <w:szCs w:val="24"/>
+        </w:rPr>
+      </w:pPr>
+      <w:r>
+        <w:rPr>
           <w:sz w:val="24"/>
           <w:szCs w:val="24"/>
         </w:rPr>
@@ -1091,14 +1075,8 @@
           <w:ilvl w:val="2"/>
           <w:numId w:val="1"/>
         </w:numPr>
-        <w:rPr>
-          <w:color w:val="EE0000"/>
-        </w:rPr>
-      </w:pPr>
-      <w:r>
-        <w:rPr>
-          <w:color w:val="EE0000"/>
-        </w:rPr>
+      </w:pPr>
+      <w:r>
         <w:t>Log creation, update, and deletion of student records</w:t>
       </w:r>
     </w:p>
@@ -1110,14 +1088,12 @@
           <w:numId w:val="1"/>
         </w:numPr>
         <w:rPr>
-          <w:color w:val="EE0000"/>
-          <w:sz w:val="24"/>
-          <w:szCs w:val="24"/>
-        </w:rPr>
-      </w:pPr>
-      <w:r>
-        <w:rPr>
-          <w:color w:val="EE0000"/>
+          <w:sz w:val="24"/>
+          <w:szCs w:val="24"/>
+        </w:rPr>
+      </w:pPr>
+      <w:r>
+        <w:rPr>
           <w:sz w:val="24"/>
           <w:szCs w:val="24"/>
         </w:rPr>
@@ -1132,14 +1108,12 @@
           <w:numId w:val="1"/>
         </w:numPr>
         <w:rPr>
-          <w:color w:val="EE0000"/>
-          <w:sz w:val="24"/>
-          <w:szCs w:val="24"/>
-        </w:rPr>
-      </w:pPr>
-      <w:r>
-        <w:rPr>
-          <w:color w:val="EE0000"/>
+          <w:sz w:val="24"/>
+          <w:szCs w:val="24"/>
+        </w:rPr>
+      </w:pPr>
+      <w:r>
+        <w:rPr>
           <w:sz w:val="24"/>
           <w:szCs w:val="24"/>
         </w:rPr>

</xml_diff>